<commit_message>
Cleaned some lines of the code
</commit_message>
<xml_diff>
--- a/rapport.docx
+++ b/rapport.docx
@@ -339,18 +339,7 @@
             <w:sz w:val="24"/>
             <w:szCs w:val="24"/>
           </w:rPr>
-          <w:t>http://1</w:t>
-        </w:r>
-        <w:bookmarkStart w:id="0" w:name="_GoBack"/>
-        <w:bookmarkEnd w:id="0"/>
-        <w:r>
-          <w:rPr>
-            <w:rStyle w:val="Hyperlink"/>
-            <w:color w:val="023160" w:themeColor="hyperlink" w:themeShade="80"/>
-            <w:sz w:val="24"/>
-            <w:szCs w:val="24"/>
-          </w:rPr>
-          <w:t>27.0.0.1:5000</w:t>
+          <w:t>http://127.0.0.1:5000</w:t>
         </w:r>
       </w:hyperlink>
     </w:p>
@@ -401,6 +390,194 @@
         </w:rPr>
         <w:t>The game interface will be accessible through the provided link. Then, click on a cell of the board provided to start the game.</w:t>
       </w:r>
+    </w:p>
+    <w:p>
+      <w:pPr>
+        <w:rPr>
+          <w:sz w:val="24"/>
+          <w:szCs w:val="24"/>
+        </w:rPr>
+      </w:pPr>
+    </w:p>
+    <w:p>
+      <w:pPr>
+        <w:rPr>
+          <w:b/>
+          <w:bCs/>
+          <w:sz w:val="24"/>
+          <w:szCs w:val="24"/>
+        </w:rPr>
+      </w:pPr>
+      <w:r>
+        <w:rPr>
+          <w:b/>
+          <w:bCs/>
+          <w:sz w:val="24"/>
+          <w:szCs w:val="24"/>
+        </w:rPr>
+        <w:t>Features:</w:t>
+      </w:r>
+    </w:p>
+    <w:p>
+      <w:pPr>
+        <w:pStyle w:val="ListParagraph"/>
+        <w:numPr>
+          <w:ilvl w:val="0"/>
+          <w:numId w:val="2"/>
+        </w:numPr>
+        <w:rPr>
+          <w:sz w:val="24"/>
+          <w:szCs w:val="24"/>
+        </w:rPr>
+      </w:pPr>
+      <w:r>
+        <w:rPr>
+          <w:sz w:val="24"/>
+          <w:szCs w:val="24"/>
+        </w:rPr>
+        <w:t>3 modes are available:</w:t>
+      </w:r>
+      <w:bookmarkStart w:id="0" w:name="_GoBack"/>
+      <w:bookmarkEnd w:id="0"/>
+    </w:p>
+    <w:p>
+      <w:pPr>
+        <w:pStyle w:val="ListParagraph"/>
+        <w:numPr>
+          <w:ilvl w:val="1"/>
+          <w:numId w:val="2"/>
+        </w:numPr>
+        <w:rPr>
+          <w:sz w:val="24"/>
+          <w:szCs w:val="24"/>
+        </w:rPr>
+      </w:pPr>
+      <w:r>
+        <w:rPr>
+          <w:sz w:val="24"/>
+          <w:szCs w:val="24"/>
+        </w:rPr>
+        <w:t>Easy (random choice)</w:t>
+      </w:r>
+    </w:p>
+    <w:p>
+      <w:pPr>
+        <w:pStyle w:val="ListParagraph"/>
+        <w:numPr>
+          <w:ilvl w:val="1"/>
+          <w:numId w:val="2"/>
+        </w:numPr>
+        <w:rPr>
+          <w:sz w:val="24"/>
+          <w:szCs w:val="24"/>
+        </w:rPr>
+      </w:pPr>
+      <w:r>
+        <w:rPr>
+          <w:sz w:val="24"/>
+          <w:szCs w:val="24"/>
+        </w:rPr>
+        <w:t>Medium (depth limited search)</w:t>
+      </w:r>
+    </w:p>
+    <w:p>
+      <w:pPr>
+        <w:pStyle w:val="ListParagraph"/>
+        <w:numPr>
+          <w:ilvl w:val="1"/>
+          <w:numId w:val="2"/>
+        </w:numPr>
+        <w:rPr>
+          <w:sz w:val="24"/>
+          <w:szCs w:val="24"/>
+        </w:rPr>
+      </w:pPr>
+      <w:r>
+        <w:rPr>
+          <w:sz w:val="24"/>
+          <w:szCs w:val="24"/>
+        </w:rPr>
+        <w:t>Hard (minimax with alpha beta pruning)</w:t>
+      </w:r>
+    </w:p>
+    <w:p>
+      <w:pPr>
+        <w:pStyle w:val="ListParagraph"/>
+        <w:numPr>
+          <w:ilvl w:val="0"/>
+          <w:numId w:val="2"/>
+        </w:numPr>
+        <w:rPr>
+          <w:sz w:val="24"/>
+          <w:szCs w:val="24"/>
+        </w:rPr>
+      </w:pPr>
+      <w:r>
+        <w:rPr>
+          <w:sz w:val="24"/>
+          <w:szCs w:val="24"/>
+        </w:rPr>
+        <w:t xml:space="preserve">A </w:t>
+      </w:r>
+      <w:r>
+        <w:rPr>
+          <w:i/>
+          <w:iCs/>
+          <w:sz w:val="24"/>
+          <w:szCs w:val="24"/>
+        </w:rPr>
+        <w:t>“turn for”</w:t>
+      </w:r>
+      <w:r>
+        <w:rPr>
+          <w:sz w:val="24"/>
+          <w:szCs w:val="24"/>
+        </w:rPr>
+        <w:t xml:space="preserve"> section is available to choose who starts the game.</w:t>
+      </w:r>
+    </w:p>
+    <w:p>
+      <w:pPr>
+        <w:pStyle w:val="ListParagraph"/>
+        <w:ind w:left="1080" w:firstLine="360"/>
+        <w:rPr>
+          <w:sz w:val="24"/>
+          <w:szCs w:val="24"/>
+        </w:rPr>
+      </w:pPr>
+      <w:r>
+        <w:rPr>
+          <w:sz w:val="24"/>
+          <w:szCs w:val="24"/>
+        </w:rPr>
+        <w:t xml:space="preserve">→ toggle the X / O under the </w:t>
+      </w:r>
+      <w:r>
+        <w:rPr>
+          <w:i/>
+          <w:iCs/>
+          <w:sz w:val="24"/>
+          <w:szCs w:val="24"/>
+        </w:rPr>
+        <w:t>“turn for”</w:t>
+      </w:r>
+      <w:r>
+        <w:rPr>
+          <w:sz w:val="24"/>
+          <w:szCs w:val="24"/>
+        </w:rPr>
+        <w:t xml:space="preserve"> section to switch game starter.</w:t>
+      </w:r>
+    </w:p>
+    <w:p>
+      <w:pPr>
+        <w:pStyle w:val="ListParagraph"/>
+        <w:ind w:left="1080" w:firstLine="360"/>
+        <w:rPr>
+          <w:sz w:val="24"/>
+          <w:szCs w:val="24"/>
+        </w:rPr>
+      </w:pPr>
     </w:p>
     <w:sectPr>
       <w:pgSz w:w="12240" w:h="15840"/>
@@ -415,6 +592,95 @@
 <file path=word/numbering.xml><?xml version="1.0" encoding="utf-8"?>
 <w:numbering xmlns:wpc="http://schemas.microsoft.com/office/word/2010/wordprocessingCanvas" xmlns:cx="http://schemas.microsoft.com/office/drawing/2014/chartex" xmlns:cx1="http://schemas.microsoft.com/office/drawing/2015/9/8/chartex" xmlns:mc="http://schemas.openxmlformats.org/markup-compatibility/2006" xmlns:o="urn:schemas-microsoft-com:office:office" xmlns:r="http://schemas.openxmlformats.org/officeDocument/2006/relationships" xmlns:m="http://schemas.openxmlformats.org/officeDocument/2006/math" xmlns:v="urn:schemas-microsoft-com:vml" xmlns:wp14="http://schemas.microsoft.com/office/word/2010/wordprocessingDrawing" xmlns:wp="http://schemas.openxmlformats.org/drawingml/2006/wordprocessingDrawing" xmlns:w10="urn:schemas-microsoft-com:office:word" xmlns:w="http://schemas.openxmlformats.org/wordprocessingml/2006/main" xmlns:w14="http://schemas.microsoft.com/office/word/2010/wordml" xmlns:w15="http://schemas.microsoft.com/office/word/2012/wordml" xmlns:w16se="http://schemas.microsoft.com/office/word/2015/wordml/symex" xmlns:wpg="http://schemas.microsoft.com/office/word/2010/wordprocessingGroup" xmlns:wpi="http://schemas.microsoft.com/office/word/2010/wordprocessingInk" xmlns:wne="http://schemas.microsoft.com/office/word/2006/wordml" xmlns:wps="http://schemas.microsoft.com/office/word/2010/wordprocessingShape" mc:Ignorable="w14 w15 w16se wp14">
   <w:abstractNum w:abstractNumId="0" w15:restartNumberingAfterBreak="0">
+    <w:nsid w:val="154D4DB4"/>
+    <w:multiLevelType w:val="hybridMultilevel"/>
+    <w:tmpl w:val="99306EEA"/>
+    <w:lvl w:ilvl="0" w:tplc="FDE868B6">
+      <w:start w:val="1"/>
+      <w:numFmt w:val="decimal"/>
+      <w:lvlText w:val="%1."/>
+      <w:lvlJc w:val="left"/>
+      <w:pPr>
+        <w:ind w:left="1080" w:hanging="360"/>
+      </w:pPr>
+      <w:rPr>
+        <w:rFonts w:hint="default"/>
+      </w:rPr>
+    </w:lvl>
+    <w:lvl w:ilvl="1" w:tplc="04090019">
+      <w:start w:val="1"/>
+      <w:numFmt w:val="lowerLetter"/>
+      <w:lvlText w:val="%2."/>
+      <w:lvlJc w:val="left"/>
+      <w:pPr>
+        <w:ind w:left="1800" w:hanging="360"/>
+      </w:pPr>
+    </w:lvl>
+    <w:lvl w:ilvl="2" w:tplc="0409001B" w:tentative="1">
+      <w:start w:val="1"/>
+      <w:numFmt w:val="lowerRoman"/>
+      <w:lvlText w:val="%3."/>
+      <w:lvlJc w:val="right"/>
+      <w:pPr>
+        <w:ind w:left="2520" w:hanging="180"/>
+      </w:pPr>
+    </w:lvl>
+    <w:lvl w:ilvl="3" w:tplc="0409000F" w:tentative="1">
+      <w:start w:val="1"/>
+      <w:numFmt w:val="decimal"/>
+      <w:lvlText w:val="%4."/>
+      <w:lvlJc w:val="left"/>
+      <w:pPr>
+        <w:ind w:left="3240" w:hanging="360"/>
+      </w:pPr>
+    </w:lvl>
+    <w:lvl w:ilvl="4" w:tplc="04090019" w:tentative="1">
+      <w:start w:val="1"/>
+      <w:numFmt w:val="lowerLetter"/>
+      <w:lvlText w:val="%5."/>
+      <w:lvlJc w:val="left"/>
+      <w:pPr>
+        <w:ind w:left="3960" w:hanging="360"/>
+      </w:pPr>
+    </w:lvl>
+    <w:lvl w:ilvl="5" w:tplc="0409001B" w:tentative="1">
+      <w:start w:val="1"/>
+      <w:numFmt w:val="lowerRoman"/>
+      <w:lvlText w:val="%6."/>
+      <w:lvlJc w:val="right"/>
+      <w:pPr>
+        <w:ind w:left="4680" w:hanging="180"/>
+      </w:pPr>
+    </w:lvl>
+    <w:lvl w:ilvl="6" w:tplc="0409000F" w:tentative="1">
+      <w:start w:val="1"/>
+      <w:numFmt w:val="decimal"/>
+      <w:lvlText w:val="%7."/>
+      <w:lvlJc w:val="left"/>
+      <w:pPr>
+        <w:ind w:left="5400" w:hanging="360"/>
+      </w:pPr>
+    </w:lvl>
+    <w:lvl w:ilvl="7" w:tplc="04090019" w:tentative="1">
+      <w:start w:val="1"/>
+      <w:numFmt w:val="lowerLetter"/>
+      <w:lvlText w:val="%8."/>
+      <w:lvlJc w:val="left"/>
+      <w:pPr>
+        <w:ind w:left="6120" w:hanging="360"/>
+      </w:pPr>
+    </w:lvl>
+    <w:lvl w:ilvl="8" w:tplc="0409001B" w:tentative="1">
+      <w:start w:val="1"/>
+      <w:numFmt w:val="lowerRoman"/>
+      <w:lvlText w:val="%9."/>
+      <w:lvlJc w:val="right"/>
+      <w:pPr>
+        <w:ind w:left="6840" w:hanging="180"/>
+      </w:pPr>
+    </w:lvl>
+  </w:abstractNum>
+  <w:abstractNum w:abstractNumId="1" w15:restartNumberingAfterBreak="0">
     <w:nsid w:val="767C37F3"/>
     <w:multiLevelType w:val="hybridMultilevel"/>
     <w:tmpl w:val="F79EEE96"/>
@@ -504,6 +770,9 @@
     </w:lvl>
   </w:abstractNum>
   <w:num w:numId="1">
+    <w:abstractNumId w:val="1"/>
+  </w:num>
+  <w:num w:numId="2">
     <w:abstractNumId w:val="0"/>
   </w:num>
 </w:numbering>

</xml_diff>